<commit_message>
Diagramas de C.U Depositos y C.U Compras
</commit_message>
<xml_diff>
--- a/03 - Modelo de Casos de Uso/Modelos de Casos de Uso.docx
+++ b/03 - Modelo de Casos de Uso/Modelos de Casos de Uso.docx
@@ -3,7 +3,6 @@
 <w:document xmlns:wpc="http://schemas.microsoft.com/office/word/2010/wordprocessingCanvas" xmlns:mc="http://schemas.openxmlformats.org/markup-compatibility/2006" xmlns:o="urn:schemas-microsoft-com:office:office" xmlns:r="http://schemas.openxmlformats.org/officeDocument/2006/relationships" xmlns:m="http://schemas.openxmlformats.org/officeDocument/2006/math" xmlns:v="urn:schemas-microsoft-com:vml" xmlns:wp14="http://schemas.microsoft.com/office/word/2010/wordprocessingDrawing" xmlns:wp="http://schemas.openxmlformats.org/drawingml/2006/wordprocessingDrawing" xmlns:w10="urn:schemas-microsoft-com:office:word" xmlns:w="http://schemas.openxmlformats.org/wordprocessingml/2006/main" xmlns:w14="http://schemas.microsoft.com/office/word/2010/wordml" xmlns:wpg="http://schemas.microsoft.com/office/word/2010/wordprocessingGroup" xmlns:wpi="http://schemas.microsoft.com/office/word/2010/wordprocessingInk" xmlns:wne="http://schemas.microsoft.com/office/word/2006/wordml" xmlns:wps="http://schemas.microsoft.com/office/word/2010/wordprocessingShape" mc:Ignorable="w14 wp14">
   <w:body>
     <w:p>
-      <w:bookmarkStart w:id="0" w:name="_GoBack"/>
       <w:r>
         <w:rPr>
           <w:noProof/>
@@ -11,9 +10,9 @@
         </w:rPr>
         <w:drawing>
           <wp:inline distT="0" distB="0" distL="0" distR="0">
-            <wp:extent cx="5607050" cy="4209415"/>
-            <wp:effectExtent l="19050" t="19050" r="12700" b="19685"/>
-            <wp:docPr id="1" name="Imagen 1"/>
+            <wp:extent cx="5607050" cy="4270375"/>
+            <wp:effectExtent l="0" t="0" r="0" b="0"/>
+            <wp:docPr id="2" name="Imagen 2"/>
             <wp:cNvGraphicFramePr>
               <a:graphicFrameLocks xmlns:a="http://schemas.openxmlformats.org/drawingml/2006/main" noChangeAspect="1"/>
             </wp:cNvGraphicFramePr>
@@ -42,18 +41,14 @@
                   <pic:spPr bwMode="auto">
                     <a:xfrm>
                       <a:off x="0" y="0"/>
-                      <a:ext cx="5607050" cy="4209415"/>
+                      <a:ext cx="5607050" cy="4270375"/>
                     </a:xfrm>
                     <a:prstGeom prst="rect">
                       <a:avLst/>
                     </a:prstGeom>
                     <a:noFill/>
                     <a:ln>
-                      <a:solidFill>
-                        <a:schemeClr val="accent1">
-                          <a:alpha val="95000"/>
-                        </a:schemeClr>
-                      </a:solidFill>
+                      <a:noFill/>
                     </a:ln>
                   </pic:spPr>
                 </pic:pic>
@@ -62,6 +57,7 @@
           </wp:inline>
         </w:drawing>
       </w:r>
+      <w:bookmarkStart w:id="0" w:name="_GoBack"/>
       <w:bookmarkEnd w:id="0"/>
     </w:p>
     <w:sectPr>

</xml_diff>